<commit_message>
Just moved staff use case a little
</commit_message>
<xml_diff>
--- a/Work/Coursework/Coursework.docx
+++ b/Work/Coursework/Coursework.docx
@@ -1370,11 +1370,18 @@
       <w:r>
         <w:t>case the movie you have chosen is not up to quality and you will either want to exchange or return it</w:t>
       </w:r>
+    </w:p>
+    <w:p/>
+    <w:p/>
+    <w:p>
       <w:r>
         <w:br/>
       </w:r>
       <w:r>
         <w:br/>
+      </w:r>
+      <w:r>
+        <w:lastRenderedPageBreak/>
         <w:t>Staff Use Case</w:t>
       </w:r>
       <w:r>
@@ -1393,7 +1400,6 @@
     </w:p>
     <w:p>
       <w:r>
-        <w:lastRenderedPageBreak/>
         <w:t xml:space="preserve">Add Account - </w:t>
       </w:r>
       <w:r>
@@ -1611,11 +1617,11 @@
       </w:r>
       <w:bookmarkEnd w:id="5"/>
     </w:p>
+    <w:bookmarkStart w:id="6" w:name="_Toc86869599"/>
     <w:p>
       <w:pPr>
         <w:pStyle w:val="Heading1"/>
       </w:pPr>
-      <w:bookmarkStart w:id="6" w:name="_Toc86869599"/>
       <w:r>
         <w:rPr>
           <w:noProof/>
@@ -1820,7 +1826,7 @@
                                     </pic:cNvPicPr>
                                   </pic:nvPicPr>
                                   <pic:blipFill>
-                                    <a:blip r:embed="rId17" cstate="print">
+                                    <a:blip r:embed="rId18" cstate="print">
                                       <a:extLst>
                                         <a:ext uri="{28A0092B-C50C-407E-A947-70E740481C1C}">
                                           <a14:useLocalDpi xmlns:a14="http://schemas.microsoft.com/office/drawing/2010/main" val="0"/>
@@ -1958,7 +1964,7 @@
                                           </pic:cNvPicPr>
                                         </pic:nvPicPr>
                                         <pic:blipFill>
-                                          <a:blip r:embed="rId18">
+                                          <a:blip r:embed="rId19">
                                             <a:extLst>
                                               <a:ext uri="{28A0092B-C50C-407E-A947-70E740481C1C}">
                                                 <a14:useLocalDpi xmlns:a14="http://schemas.microsoft.com/office/drawing/2010/main" val="0"/>
@@ -2062,7 +2068,7 @@
                                     </pic:cNvPicPr>
                                   </pic:nvPicPr>
                                   <pic:blipFill>
-                                    <a:blip r:embed="rId18">
+                                    <a:blip r:embed="rId20">
                                       <a:extLst>
                                         <a:ext uri="{28A0092B-C50C-407E-A947-70E740481C1C}">
                                           <a14:useLocalDpi xmlns:a14="http://schemas.microsoft.com/office/drawing/2010/main" val="0"/>
@@ -2198,7 +2204,7 @@
                                           </pic:cNvPicPr>
                                         </pic:nvPicPr>
                                         <pic:blipFill>
-                                          <a:blip r:embed="rId19">
+                                          <a:blip r:embed="rId21">
                                             <a:extLst>
                                               <a:ext uri="{28A0092B-C50C-407E-A947-70E740481C1C}">
                                                 <a14:useLocalDpi xmlns:a14="http://schemas.microsoft.com/office/drawing/2010/main" val="0"/>
@@ -2302,7 +2308,7 @@
                                     </pic:cNvPicPr>
                                   </pic:nvPicPr>
                                   <pic:blipFill>
-                                    <a:blip r:embed="rId19">
+                                    <a:blip r:embed="rId22">
                                       <a:extLst>
                                         <a:ext uri="{28A0092B-C50C-407E-A947-70E740481C1C}">
                                           <a14:useLocalDpi xmlns:a14="http://schemas.microsoft.com/office/drawing/2010/main" val="0"/>
@@ -2434,7 +2440,7 @@
                                           </pic:cNvPicPr>
                                         </pic:nvPicPr>
                                         <pic:blipFill>
-                                          <a:blip r:embed="rId20">
+                                          <a:blip r:embed="rId23">
                                             <a:extLst>
                                               <a:ext uri="{28A0092B-C50C-407E-A947-70E740481C1C}">
                                                 <a14:useLocalDpi xmlns:a14="http://schemas.microsoft.com/office/drawing/2010/main" val="0"/>
@@ -2538,7 +2544,7 @@
                                     </pic:cNvPicPr>
                                   </pic:nvPicPr>
                                   <pic:blipFill>
-                                    <a:blip r:embed="rId20">
+                                    <a:blip r:embed="rId24">
                                       <a:extLst>
                                         <a:ext uri="{28A0092B-C50C-407E-A947-70E740481C1C}">
                                           <a14:useLocalDpi xmlns:a14="http://schemas.microsoft.com/office/drawing/2010/main" val="0"/>
@@ -2674,7 +2680,7 @@
                                           </pic:cNvPicPr>
                                         </pic:nvPicPr>
                                         <pic:blipFill>
-                                          <a:blip r:embed="rId21">
+                                          <a:blip r:embed="rId25">
                                             <a:extLst>
                                               <a:ext uri="{28A0092B-C50C-407E-A947-70E740481C1C}">
                                                 <a14:useLocalDpi xmlns:a14="http://schemas.microsoft.com/office/drawing/2010/main" val="0"/>
@@ -2778,7 +2784,7 @@
                                     </pic:cNvPicPr>
                                   </pic:nvPicPr>
                                   <pic:blipFill>
-                                    <a:blip r:embed="rId21">
+                                    <a:blip r:embed="rId26">
                                       <a:extLst>
                                         <a:ext uri="{28A0092B-C50C-407E-A947-70E740481C1C}">
                                           <a14:useLocalDpi xmlns:a14="http://schemas.microsoft.com/office/drawing/2010/main" val="0"/>
@@ -2910,7 +2916,7 @@
                                           </pic:cNvPicPr>
                                         </pic:nvPicPr>
                                         <pic:blipFill>
-                                          <a:blip r:embed="rId22">
+                                          <a:blip r:embed="rId27">
                                             <a:extLst>
                                               <a:ext uri="{28A0092B-C50C-407E-A947-70E740481C1C}">
                                                 <a14:useLocalDpi xmlns:a14="http://schemas.microsoft.com/office/drawing/2010/main" val="0"/>
@@ -3014,7 +3020,7 @@
                                     </pic:cNvPicPr>
                                   </pic:nvPicPr>
                                   <pic:blipFill>
-                                    <a:blip r:embed="rId22">
+                                    <a:blip r:embed="rId28">
                                       <a:extLst>
                                         <a:ext uri="{28A0092B-C50C-407E-A947-70E740481C1C}">
                                           <a14:useLocalDpi xmlns:a14="http://schemas.microsoft.com/office/drawing/2010/main" val="0"/>
@@ -3053,11 +3059,11 @@
         <w:br w:type="page"/>
       </w:r>
     </w:p>
+    <w:bookmarkStart w:id="7" w:name="_Toc86869600"/>
     <w:p>
       <w:pPr>
         <w:pStyle w:val="Heading1"/>
       </w:pPr>
-      <w:bookmarkStart w:id="7" w:name="_Toc86869600"/>
       <w:r>
         <w:rPr>
           <w:noProof/>
@@ -3154,7 +3160,7 @@
                                           </pic:cNvPicPr>
                                         </pic:nvPicPr>
                                         <pic:blipFill>
-                                          <a:blip r:embed="rId23">
+                                          <a:blip r:embed="rId29">
                                             <a:extLst>
                                               <a:ext uri="{28A0092B-C50C-407E-A947-70E740481C1C}">
                                                 <a14:useLocalDpi xmlns:a14="http://schemas.microsoft.com/office/drawing/2010/main" val="0"/>
@@ -3258,7 +3264,7 @@
                                     </pic:cNvPicPr>
                                   </pic:nvPicPr>
                                   <pic:blipFill>
-                                    <a:blip r:embed="rId23">
+                                    <a:blip r:embed="rId30">
                                       <a:extLst>
                                         <a:ext uri="{28A0092B-C50C-407E-A947-70E740481C1C}">
                                           <a14:useLocalDpi xmlns:a14="http://schemas.microsoft.com/office/drawing/2010/main" val="0"/>
@@ -3394,7 +3400,7 @@
                                           </pic:cNvPicPr>
                                         </pic:nvPicPr>
                                         <pic:blipFill>
-                                          <a:blip r:embed="rId24">
+                                          <a:blip r:embed="rId31">
                                             <a:extLst>
                                               <a:ext uri="{28A0092B-C50C-407E-A947-70E740481C1C}">
                                                 <a14:useLocalDpi xmlns:a14="http://schemas.microsoft.com/office/drawing/2010/main" val="0"/>
@@ -3498,7 +3504,7 @@
                                     </pic:cNvPicPr>
                                   </pic:nvPicPr>
                                   <pic:blipFill>
-                                    <a:blip r:embed="rId24">
+                                    <a:blip r:embed="rId32">
                                       <a:extLst>
                                         <a:ext uri="{28A0092B-C50C-407E-A947-70E740481C1C}">
                                           <a14:useLocalDpi xmlns:a14="http://schemas.microsoft.com/office/drawing/2010/main" val="0"/>
@@ -3535,7 +3541,7 @@
       </w:r>
     </w:p>
     <w:sectPr>
-      <w:footerReference w:type="default" r:id="rId25"/>
+      <w:footerReference w:type="default" r:id="rId33"/>
       <w:pgSz w:w="11906" w:h="16838"/>
       <w:pgMar w:top="1440" w:right="1440" w:bottom="1440" w:left="1440" w:header="708" w:footer="708" w:gutter="0"/>
       <w:pgNumType w:start="0"/>
@@ -4792,6 +4798,19 @@
 </file>
 
 <file path=customXml/item3.xml><?xml version="1.0" encoding="utf-8"?>
+<b:Sources xmlns:b="http://schemas.openxmlformats.org/officeDocument/2006/bibliography" xmlns="http://schemas.openxmlformats.org/officeDocument/2006/bibliography" SelectedStyle="\APASixthEditionOfficeOnline.xsl" StyleName="APA" Version="6"/>
+</file>
+
+<file path=customXml/item4.xml><?xml version="1.0" encoding="utf-8"?>
+<?mso-contentType ?>
+<FormTemplates xmlns="http://schemas.microsoft.com/sharepoint/v3/contenttype/forms">
+  <Display>DocumentLibraryForm</Display>
+  <Edit>DocumentLibraryForm</Edit>
+  <New>DocumentLibraryForm</New>
+</FormTemplates>
+</file>
+
+<file path=customXml/item5.xml><?xml version="1.0" encoding="utf-8"?>
 <ct:contentTypeSchema xmlns:ct="http://schemas.microsoft.com/office/2006/metadata/contentType" xmlns:ma="http://schemas.microsoft.com/office/2006/metadata/properties/metaAttributes" ct:_="" ma:_="" ma:contentTypeName="Document" ma:contentTypeID="0x010100D99D1835A21FB24C8A21C85EDE85E734" ma:contentTypeVersion="12" ma:contentTypeDescription="Create a new document." ma:contentTypeScope="" ma:versionID="eb1ffdeaacf200ffa16c6127f3b9ef51">
   <xsd:schema xmlns:xsd="http://www.w3.org/2001/XMLSchema" xmlns:xs="http://www.w3.org/2001/XMLSchema" xmlns:p="http://schemas.microsoft.com/office/2006/metadata/properties" xmlns:ns3="7f09361d-37e2-449b-9f4f-8eae8e8d42a3" xmlns:ns4="2e84f357-665d-4510-850b-8df7be160fd2" targetNamespace="http://schemas.microsoft.com/office/2006/metadata/properties" ma:root="true" ma:fieldsID="bb9f425b6fc85c0cc35071d9ccc7e303" ns3:_="" ns4:_="">
     <xsd:import namespace="7f09361d-37e2-449b-9f4f-8eae8e8d42a3"/>
@@ -5006,19 +5025,6 @@
 </ct:contentTypeSchema>
 </file>
 
-<file path=customXml/item4.xml><?xml version="1.0" encoding="utf-8"?>
-<?mso-contentType ?>
-<FormTemplates xmlns="http://schemas.microsoft.com/sharepoint/v3/contenttype/forms">
-  <Display>DocumentLibraryForm</Display>
-  <Edit>DocumentLibraryForm</Edit>
-  <New>DocumentLibraryForm</New>
-</FormTemplates>
-</file>
-
-<file path=customXml/item5.xml><?xml version="1.0" encoding="utf-8"?>
-<b:Sources xmlns:b="http://schemas.openxmlformats.org/officeDocument/2006/bibliography" xmlns="http://schemas.openxmlformats.org/officeDocument/2006/bibliography" SelectedStyle="\APASixthEditionOfficeOnline.xsl" StyleName="APA" Version="6"/>
-</file>
-
 <file path=customXml/itemProps1.xml><?xml version="1.0" encoding="utf-8"?>
 <ds:datastoreItem xmlns:ds="http://schemas.openxmlformats.org/officeDocument/2006/customXml" ds:itemID="{55AF091B-3C7A-41E3-B477-F2FDAA23CFDA}">
   <ds:schemaRefs>
@@ -5030,21 +5036,29 @@
 <file path=customXml/itemProps2.xml><?xml version="1.0" encoding="utf-8"?>
 <ds:datastoreItem xmlns:ds="http://schemas.openxmlformats.org/officeDocument/2006/customXml" ds:itemID="{792E3BA1-B65D-4D25-A013-F519ADF16CF8}">
   <ds:schemaRefs>
-    <ds:schemaRef ds:uri="http://purl.org/dc/dcmitype/"/>
-    <ds:schemaRef ds:uri="7f09361d-37e2-449b-9f4f-8eae8e8d42a3"/>
+    <ds:schemaRef ds:uri="http://schemas.microsoft.com/office/2006/metadata/properties"/>
     <ds:schemaRef ds:uri="http://schemas.microsoft.com/office/infopath/2007/PartnerControls"/>
-    <ds:schemaRef ds:uri="http://purl.org/dc/elements/1.1/"/>
-    <ds:schemaRef ds:uri="http://purl.org/dc/terms/"/>
-    <ds:schemaRef ds:uri="http://schemas.microsoft.com/office/2006/documentManagement/types"/>
-    <ds:schemaRef ds:uri="http://schemas.openxmlformats.org/package/2006/metadata/core-properties"/>
-    <ds:schemaRef ds:uri="2e84f357-665d-4510-850b-8df7be160fd2"/>
-    <ds:schemaRef ds:uri="http://schemas.microsoft.com/office/2006/metadata/properties"/>
-    <ds:schemaRef ds:uri="http://www.w3.org/XML/1998/namespace"/>
   </ds:schemaRefs>
 </ds:datastoreItem>
 </file>
 
 <file path=customXml/itemProps3.xml><?xml version="1.0" encoding="utf-8"?>
+<ds:datastoreItem xmlns:ds="http://schemas.openxmlformats.org/officeDocument/2006/customXml" ds:itemID="{47ACFC12-0DFD-43D5-B574-1BAC405BD260}">
+  <ds:schemaRefs>
+    <ds:schemaRef ds:uri="http://schemas.openxmlformats.org/officeDocument/2006/bibliography"/>
+  </ds:schemaRefs>
+</ds:datastoreItem>
+</file>
+
+<file path=customXml/itemProps4.xml><?xml version="1.0" encoding="utf-8"?>
+<ds:datastoreItem xmlns:ds="http://schemas.openxmlformats.org/officeDocument/2006/customXml" ds:itemID="{04E863F4-5157-4D5E-88B5-E09E52869E88}">
+  <ds:schemaRefs>
+    <ds:schemaRef ds:uri="http://schemas.microsoft.com/sharepoint/v3/contenttype/forms"/>
+  </ds:schemaRefs>
+</ds:datastoreItem>
+</file>
+
+<file path=customXml/itemProps5.xml><?xml version="1.0" encoding="utf-8"?>
 <ds:datastoreItem xmlns:ds="http://schemas.openxmlformats.org/officeDocument/2006/customXml" ds:itemID="{536B4336-2B70-4D65-AD95-C97B6AC4606D}">
   <ds:schemaRefs>
     <ds:schemaRef ds:uri="http://schemas.microsoft.com/office/2006/metadata/contentType"/>
@@ -5061,20 +5075,4 @@
     <ds:schemaRef ds:uri="http://schemas.microsoft.com/internal/obd"/>
   </ds:schemaRefs>
 </ds:datastoreItem>
-</file>
-
-<file path=customXml/itemProps4.xml><?xml version="1.0" encoding="utf-8"?>
-<ds:datastoreItem xmlns:ds="http://schemas.openxmlformats.org/officeDocument/2006/customXml" ds:itemID="{04E863F4-5157-4D5E-88B5-E09E52869E88}">
-  <ds:schemaRefs>
-    <ds:schemaRef ds:uri="http://schemas.microsoft.com/sharepoint/v3/contenttype/forms"/>
-  </ds:schemaRefs>
-</ds:datastoreItem>
-</file>
-
-<file path=customXml/itemProps5.xml><?xml version="1.0" encoding="utf-8"?>
-<ds:datastoreItem xmlns:ds="http://schemas.openxmlformats.org/officeDocument/2006/customXml" ds:itemID="{47ACFC12-0DFD-43D5-B574-1BAC405BD260}">
-  <ds:schemaRefs>
-    <ds:schemaRef ds:uri="http://schemas.openxmlformats.org/officeDocument/2006/bibliography"/>
-  </ds:schemaRefs>
-</ds:datastoreItem>
 </file>
</xml_diff>

<commit_message>
added new extra designs
</commit_message>
<xml_diff>
--- a/Work/Coursework/Coursework.docx
+++ b/Work/Coursework/Coursework.docx
@@ -1617,11 +1617,11 @@
       </w:r>
       <w:bookmarkEnd w:id="5"/>
     </w:p>
-    <w:bookmarkStart w:id="6" w:name="_Toc86869599"/>
     <w:p>
       <w:pPr>
         <w:pStyle w:val="Heading1"/>
       </w:pPr>
+      <w:bookmarkStart w:id="6" w:name="_Toc86869599"/>
       <w:r>
         <w:rPr>
           <w:noProof/>
@@ -1771,7 +1771,7 @@
                 <v:stroke joinstyle="miter"/>
                 <v:path gradientshapeok="t" o:connecttype="rect"/>
               </v:shapetype>
-              <v:shape id="Text Box 13" o:spid="_x0000_s1026" type="#_x0000_t202" style="position:absolute;margin-left:0;margin-top:27.75pt;width:548.25pt;height:332.25pt;z-index:251694080;visibility:visible;mso-wrap-style:square;mso-width-percent:0;mso-height-percent:0;mso-wrap-distance-left:9pt;mso-wrap-distance-top:0;mso-wrap-distance-right:9pt;mso-wrap-distance-bottom:0;mso-position-horizontal:center;mso-position-horizontal-relative:margin;mso-position-vertical:absolute;mso-position-vertical-relative:text;mso-width-percent:0;mso-height-percent:0;mso-width-relative:margin;mso-height-relative:margin;v-text-anchor:top" o:gfxdata="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" fillcolor="white [3201]" strokeweight=".5pt">
+              <v:shape id="Text Box 13" o:spid="_x0000_s1026" type="#_x0000_t202" style="position:absolute;margin-left:0;margin-top:27.75pt;width:548.25pt;height:332.25pt;z-index:251694080;visibility:visible;mso-wrap-style:square;mso-width-percent:0;mso-height-percent:0;mso-wrap-distance-left:9pt;mso-wrap-distance-top:0;mso-wrap-distance-right:9pt;mso-wrap-distance-bottom:0;mso-position-horizontal:center;mso-position-horizontal-relative:margin;mso-position-vertical:absolute;mso-position-vertical-relative:text;mso-width-percent:0;mso-height-percent:0;mso-width-relative:margin;mso-height-relative:margin;v-text-anchor:top" o:gfxdata="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" fillcolor="white [3201]" strokeweight=".5pt">
                 <v:textbox>
                   <w:txbxContent>
                     <w:p>
@@ -1826,7 +1826,7 @@
                                     </pic:cNvPicPr>
                                   </pic:nvPicPr>
                                   <pic:blipFill>
-                                    <a:blip r:embed="rId18" cstate="print">
+                                    <a:blip r:embed="rId17" cstate="print">
                                       <a:extLst>
                                         <a:ext uri="{28A0092B-C50C-407E-A947-70E740481C1C}">
                                           <a14:useLocalDpi xmlns:a14="http://schemas.microsoft.com/office/drawing/2010/main" val="0"/>
@@ -1964,7 +1964,7 @@
                                           </pic:cNvPicPr>
                                         </pic:nvPicPr>
                                         <pic:blipFill>
-                                          <a:blip r:embed="rId19">
+                                          <a:blip r:embed="rId18">
                                             <a:extLst>
                                               <a:ext uri="{28A0092B-C50C-407E-A947-70E740481C1C}">
                                                 <a14:useLocalDpi xmlns:a14="http://schemas.microsoft.com/office/drawing/2010/main" val="0"/>
@@ -2013,7 +2013,7 @@
           </mc:Choice>
           <mc:Fallback>
             <w:pict>
-              <v:shape w14:anchorId="556B0836" id="Text Box 16" o:spid="_x0000_s1027" type="#_x0000_t202" style="position:absolute;margin-left:0;margin-top:303.6pt;width:548.25pt;height:332.25pt;z-index:251706368;visibility:visible;mso-wrap-style:square;mso-width-percent:0;mso-height-percent:0;mso-wrap-distance-left:9pt;mso-wrap-distance-top:0;mso-wrap-distance-right:9pt;mso-wrap-distance-bottom:0;mso-position-horizontal:center;mso-position-horizontal-relative:margin;mso-position-vertical:absolute;mso-position-vertical-relative:text;mso-width-percent:0;mso-height-percent:0;mso-width-relative:margin;mso-height-relative:margin;v-text-anchor:top" o:gfxdata="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" fillcolor="white [3201]" strokeweight=".5pt">
+              <v:shape w14:anchorId="556B0836" id="Text Box 16" o:spid="_x0000_s1027" type="#_x0000_t202" style="position:absolute;margin-left:0;margin-top:303.6pt;width:548.25pt;height:332.25pt;z-index:251706368;visibility:visible;mso-wrap-style:square;mso-width-percent:0;mso-height-percent:0;mso-wrap-distance-left:9pt;mso-wrap-distance-top:0;mso-wrap-distance-right:9pt;mso-wrap-distance-bottom:0;mso-position-horizontal:center;mso-position-horizontal-relative:margin;mso-position-vertical:absolute;mso-position-vertical-relative:text;mso-width-percent:0;mso-height-percent:0;mso-width-relative:margin;mso-height-relative:margin;v-text-anchor:top" o:gfxdata="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" fillcolor="white [3201]" strokeweight=".5pt">
                 <v:textbox>
                   <w:txbxContent>
                     <w:p>
@@ -2068,7 +2068,7 @@
                                     </pic:cNvPicPr>
                                   </pic:nvPicPr>
                                   <pic:blipFill>
-                                    <a:blip r:embed="rId20">
+                                    <a:blip r:embed="rId18">
                                       <a:extLst>
                                         <a:ext uri="{28A0092B-C50C-407E-A947-70E740481C1C}">
                                           <a14:useLocalDpi xmlns:a14="http://schemas.microsoft.com/office/drawing/2010/main" val="0"/>
@@ -2204,7 +2204,7 @@
                                           </pic:cNvPicPr>
                                         </pic:nvPicPr>
                                         <pic:blipFill>
-                                          <a:blip r:embed="rId21">
+                                          <a:blip r:embed="rId19">
                                             <a:extLst>
                                               <a:ext uri="{28A0092B-C50C-407E-A947-70E740481C1C}">
                                                 <a14:useLocalDpi xmlns:a14="http://schemas.microsoft.com/office/drawing/2010/main" val="0"/>
@@ -2253,7 +2253,7 @@
           </mc:Choice>
           <mc:Fallback>
             <w:pict>
-              <v:shape w14:anchorId="12B1219F" id="Text Box 18" o:spid="_x0000_s1028" type="#_x0000_t202" style="position:absolute;margin-left:0;margin-top:.75pt;width:548.25pt;height:332.25pt;z-index:251715584;visibility:visible;mso-wrap-style:square;mso-width-percent:0;mso-height-percent:0;mso-wrap-distance-left:9pt;mso-wrap-distance-top:0;mso-wrap-distance-right:9pt;mso-wrap-distance-bottom:0;mso-position-horizontal:center;mso-position-horizontal-relative:margin;mso-position-vertical:absolute;mso-position-vertical-relative:text;mso-width-percent:0;mso-height-percent:0;mso-width-relative:margin;mso-height-relative:margin;v-text-anchor:top" o:gfxdata="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" fillcolor="white [3201]" strokeweight=".5pt">
+              <v:shape w14:anchorId="12B1219F" id="Text Box 18" o:spid="_x0000_s1028" type="#_x0000_t202" style="position:absolute;margin-left:0;margin-top:.75pt;width:548.25pt;height:332.25pt;z-index:251715584;visibility:visible;mso-wrap-style:square;mso-width-percent:0;mso-height-percent:0;mso-wrap-distance-left:9pt;mso-wrap-distance-top:0;mso-wrap-distance-right:9pt;mso-wrap-distance-bottom:0;mso-position-horizontal:center;mso-position-horizontal-relative:margin;mso-position-vertical:absolute;mso-position-vertical-relative:text;mso-width-percent:0;mso-height-percent:0;mso-width-relative:margin;mso-height-relative:margin;v-text-anchor:top" o:gfxdata="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" fillcolor="white [3201]" strokeweight=".5pt">
                 <v:textbox>
                   <w:txbxContent>
                     <w:p>
@@ -2308,7 +2308,7 @@
                                     </pic:cNvPicPr>
                                   </pic:nvPicPr>
                                   <pic:blipFill>
-                                    <a:blip r:embed="rId22">
+                                    <a:blip r:embed="rId19">
                                       <a:extLst>
                                         <a:ext uri="{28A0092B-C50C-407E-A947-70E740481C1C}">
                                           <a14:useLocalDpi xmlns:a14="http://schemas.microsoft.com/office/drawing/2010/main" val="0"/>
@@ -2440,7 +2440,7 @@
                                           </pic:cNvPicPr>
                                         </pic:nvPicPr>
                                         <pic:blipFill>
-                                          <a:blip r:embed="rId23">
+                                          <a:blip r:embed="rId20">
                                             <a:extLst>
                                               <a:ext uri="{28A0092B-C50C-407E-A947-70E740481C1C}">
                                                 <a14:useLocalDpi xmlns:a14="http://schemas.microsoft.com/office/drawing/2010/main" val="0"/>
@@ -2489,7 +2489,7 @@
           </mc:Choice>
           <mc:Fallback>
             <w:pict>
-              <v:shape w14:anchorId="4DCF35DE" id="Text Box 24" o:spid="_x0000_s1029" type="#_x0000_t202" style="position:absolute;margin-left:0;margin-top:340.6pt;width:548.25pt;height:332.25pt;z-index:251728896;visibility:visible;mso-wrap-style:square;mso-width-percent:0;mso-height-percent:0;mso-wrap-distance-left:9pt;mso-wrap-distance-top:0;mso-wrap-distance-right:9pt;mso-wrap-distance-bottom:0;mso-position-horizontal:center;mso-position-horizontal-relative:margin;mso-position-vertical:absolute;mso-position-vertical-relative:text;mso-width-percent:0;mso-height-percent:0;mso-width-relative:margin;mso-height-relative:margin;v-text-anchor:top" o:gfxdata="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" fillcolor="white [3201]" strokeweight=".5pt">
+              <v:shape w14:anchorId="4DCF35DE" id="Text Box 24" o:spid="_x0000_s1029" type="#_x0000_t202" style="position:absolute;margin-left:0;margin-top:340.6pt;width:548.25pt;height:332.25pt;z-index:251728896;visibility:visible;mso-wrap-style:square;mso-width-percent:0;mso-height-percent:0;mso-wrap-distance-left:9pt;mso-wrap-distance-top:0;mso-wrap-distance-right:9pt;mso-wrap-distance-bottom:0;mso-position-horizontal:center;mso-position-horizontal-relative:margin;mso-position-vertical:absolute;mso-position-vertical-relative:text;mso-width-percent:0;mso-height-percent:0;mso-width-relative:margin;mso-height-relative:margin;v-text-anchor:top" o:gfxdata="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" fillcolor="white [3201]" strokeweight=".5pt">
                 <v:textbox>
                   <w:txbxContent>
                     <w:p>
@@ -2544,7 +2544,7 @@
                                     </pic:cNvPicPr>
                                   </pic:nvPicPr>
                                   <pic:blipFill>
-                                    <a:blip r:embed="rId24">
+                                    <a:blip r:embed="rId20">
                                       <a:extLst>
                                         <a:ext uri="{28A0092B-C50C-407E-A947-70E740481C1C}">
                                           <a14:useLocalDpi xmlns:a14="http://schemas.microsoft.com/office/drawing/2010/main" val="0"/>
@@ -2680,7 +2680,7 @@
                                           </pic:cNvPicPr>
                                         </pic:nvPicPr>
                                         <pic:blipFill>
-                                          <a:blip r:embed="rId25">
+                                          <a:blip r:embed="rId21">
                                             <a:extLst>
                                               <a:ext uri="{28A0092B-C50C-407E-A947-70E740481C1C}">
                                                 <a14:useLocalDpi xmlns:a14="http://schemas.microsoft.com/office/drawing/2010/main" val="0"/>
@@ -2729,7 +2729,7 @@
           </mc:Choice>
           <mc:Fallback>
             <w:pict>
-              <v:shape w14:anchorId="56293086" id="Text Box 26" o:spid="_x0000_s1030" type="#_x0000_t202" style="position:absolute;margin-left:0;margin-top:0;width:548.25pt;height:332.25pt;z-index:251737088;visibility:visible;mso-wrap-style:square;mso-width-percent:0;mso-height-percent:0;mso-wrap-distance-left:9pt;mso-wrap-distance-top:0;mso-wrap-distance-right:9pt;mso-wrap-distance-bottom:0;mso-position-horizontal:center;mso-position-horizontal-relative:margin;mso-position-vertical:absolute;mso-position-vertical-relative:text;mso-width-percent:0;mso-height-percent:0;mso-width-relative:margin;mso-height-relative:margin;v-text-anchor:top" o:gfxdata="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" fillcolor="white [3201]" strokeweight=".5pt">
+              <v:shape w14:anchorId="56293086" id="Text Box 26" o:spid="_x0000_s1030" type="#_x0000_t202" style="position:absolute;margin-left:0;margin-top:0;width:548.25pt;height:332.25pt;z-index:251737088;visibility:visible;mso-wrap-style:square;mso-width-percent:0;mso-height-percent:0;mso-wrap-distance-left:9pt;mso-wrap-distance-top:0;mso-wrap-distance-right:9pt;mso-wrap-distance-bottom:0;mso-position-horizontal:center;mso-position-horizontal-relative:margin;mso-position-vertical:absolute;mso-position-vertical-relative:text;mso-width-percent:0;mso-height-percent:0;mso-width-relative:margin;mso-height-relative:margin;v-text-anchor:top" o:gfxdata="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" fillcolor="white [3201]" strokeweight=".5pt">
                 <v:textbox>
                   <w:txbxContent>
                     <w:p>
@@ -2784,7 +2784,7 @@
                                     </pic:cNvPicPr>
                                   </pic:nvPicPr>
                                   <pic:blipFill>
-                                    <a:blip r:embed="rId26">
+                                    <a:blip r:embed="rId21">
                                       <a:extLst>
                                         <a:ext uri="{28A0092B-C50C-407E-A947-70E740481C1C}">
                                           <a14:useLocalDpi xmlns:a14="http://schemas.microsoft.com/office/drawing/2010/main" val="0"/>
@@ -2916,7 +2916,7 @@
                                           </pic:cNvPicPr>
                                         </pic:nvPicPr>
                                         <pic:blipFill>
-                                          <a:blip r:embed="rId27">
+                                          <a:blip r:embed="rId22">
                                             <a:extLst>
                                               <a:ext uri="{28A0092B-C50C-407E-A947-70E740481C1C}">
                                                 <a14:useLocalDpi xmlns:a14="http://schemas.microsoft.com/office/drawing/2010/main" val="0"/>
@@ -3020,7 +3020,7 @@
                                     </pic:cNvPicPr>
                                   </pic:nvPicPr>
                                   <pic:blipFill>
-                                    <a:blip r:embed="rId28">
+                                    <a:blip r:embed="rId22">
                                       <a:extLst>
                                         <a:ext uri="{28A0092B-C50C-407E-A947-70E740481C1C}">
                                           <a14:useLocalDpi xmlns:a14="http://schemas.microsoft.com/office/drawing/2010/main" val="0"/>
@@ -3070,9 +3070,107 @@
       </w:r>
       <w:bookmarkEnd w:id="7"/>
     </w:p>
-    <w:p/>
+    <w:p>
+      <w:r>
+        <w:rPr>
+          <w:noProof/>
+        </w:rPr>
+        <w:drawing>
+          <wp:inline distT="0" distB="0" distL="0" distR="0" wp14:anchorId="42C585D6" wp14:editId="14AA7C0F">
+            <wp:extent cx="4690110" cy="3209290"/>
+            <wp:effectExtent l="0" t="0" r="0" b="0"/>
+            <wp:docPr id="5" name="Picture 5" descr="Diagram&#10;&#10;Description automatically generated"/>
+            <wp:cNvGraphicFramePr>
+              <a:graphicFrameLocks xmlns:a="http://schemas.openxmlformats.org/drawingml/2006/main" noChangeAspect="1"/>
+            </wp:cNvGraphicFramePr>
+            <a:graphic xmlns:a="http://schemas.openxmlformats.org/drawingml/2006/main">
+              <a:graphicData uri="http://schemas.openxmlformats.org/drawingml/2006/picture">
+                <pic:pic xmlns:pic="http://schemas.openxmlformats.org/drawingml/2006/picture">
+                  <pic:nvPicPr>
+                    <pic:cNvPr id="5" name="Picture 5" descr="Diagram&#10;&#10;Description automatically generated"/>
+                    <pic:cNvPicPr/>
+                  </pic:nvPicPr>
+                  <pic:blipFill rotWithShape="1">
+                    <a:blip r:embed="rId23"/>
+                    <a:srcRect l="18170"/>
+                    <a:stretch/>
+                  </pic:blipFill>
+                  <pic:spPr bwMode="auto">
+                    <a:xfrm>
+                      <a:off x="0" y="0"/>
+                      <a:ext cx="4690110" cy="3209290"/>
+                    </a:xfrm>
+                    <a:prstGeom prst="rect">
+                      <a:avLst/>
+                    </a:prstGeom>
+                    <a:ln>
+                      <a:noFill/>
+                    </a:ln>
+                    <a:extLst>
+                      <a:ext uri="{53640926-AAD7-44D8-BBD7-CCE9431645EC}">
+                        <a14:shadowObscured xmlns:a14="http://schemas.microsoft.com/office/drawing/2010/main"/>
+                      </a:ext>
+                    </a:extLst>
+                  </pic:spPr>
+                </pic:pic>
+              </a:graphicData>
+            </a:graphic>
+          </wp:inline>
+        </w:drawing>
+      </w:r>
+      <w:r>
+        <w:br/>
+      </w:r>
+      <w:r>
+        <w:rPr>
+          <w:noProof/>
+        </w:rPr>
+        <w:drawing>
+          <wp:inline distT="0" distB="0" distL="0" distR="0" wp14:anchorId="03BC42AB" wp14:editId="5AD7FBE4">
+            <wp:extent cx="5209540" cy="3244845"/>
+            <wp:effectExtent l="0" t="0" r="0" b="0"/>
+            <wp:docPr id="6" name="Picture 6" descr="Diagram&#10;&#10;Description automatically generated"/>
+            <wp:cNvGraphicFramePr>
+              <a:graphicFrameLocks xmlns:a="http://schemas.openxmlformats.org/drawingml/2006/main" noChangeAspect="1"/>
+            </wp:cNvGraphicFramePr>
+            <a:graphic xmlns:a="http://schemas.openxmlformats.org/drawingml/2006/main">
+              <a:graphicData uri="http://schemas.openxmlformats.org/drawingml/2006/picture">
+                <pic:pic xmlns:pic="http://schemas.openxmlformats.org/drawingml/2006/picture">
+                  <pic:nvPicPr>
+                    <pic:cNvPr id="6" name="Picture 6" descr="Diagram&#10;&#10;Description automatically generated"/>
+                    <pic:cNvPicPr/>
+                  </pic:nvPicPr>
+                  <pic:blipFill rotWithShape="1">
+                    <a:blip r:embed="rId24"/>
+                    <a:srcRect t="1351"/>
+                    <a:stretch/>
+                  </pic:blipFill>
+                  <pic:spPr bwMode="auto">
+                    <a:xfrm>
+                      <a:off x="0" y="0"/>
+                      <a:ext cx="5210453" cy="3245414"/>
+                    </a:xfrm>
+                    <a:prstGeom prst="rect">
+                      <a:avLst/>
+                    </a:prstGeom>
+                    <a:ln>
+                      <a:noFill/>
+                    </a:ln>
+                    <a:extLst>
+                      <a:ext uri="{53640926-AAD7-44D8-BBD7-CCE9431645EC}">
+                        <a14:shadowObscured xmlns:a14="http://schemas.microsoft.com/office/drawing/2010/main"/>
+                      </a:ext>
+                    </a:extLst>
+                  </pic:spPr>
+                </pic:pic>
+              </a:graphicData>
+            </a:graphic>
+          </wp:inline>
+        </w:drawing>
+      </w:r>
+    </w:p>
     <w:sectPr>
-      <w:footerReference w:type="default" r:id="rId29"/>
+      <w:footerReference w:type="default" r:id="rId25"/>
       <w:pgSz w:w="11906" w:h="16838"/>
       <w:pgMar w:top="1440" w:right="1440" w:bottom="1440" w:left="1440" w:header="708" w:footer="708" w:gutter="0"/>
       <w:pgNumType w:start="0"/>

</xml_diff>

<commit_message>
updated erd and class diagram, edited word doc
</commit_message>
<xml_diff>
--- a/Work/Coursework/Coursework.docx
+++ b/Work/Coursework/Coursework.docx
@@ -187,6 +187,7 @@
         <w:p>
           <w:pPr>
             <w:pStyle w:val="TOCHeading"/>
+            <w:spacing w:line="480" w:lineRule="auto"/>
           </w:pPr>
           <w:r>
             <w:t>Contents</w:t>
@@ -194,6 +195,7 @@
         </w:p>
         <w:p>
           <w:pPr>
+            <w:spacing w:line="480" w:lineRule="auto"/>
             <w:rPr>
               <w:lang w:val="en-US"/>
             </w:rPr>
@@ -205,9 +207,11 @@
             <w:tabs>
               <w:tab w:val="right" w:leader="dot" w:pos="9016"/>
             </w:tabs>
+            <w:spacing w:line="480" w:lineRule="auto"/>
             <w:rPr>
-              <w:rStyle w:val="Hyperlink"/>
+              <w:rFonts w:asciiTheme="minorHAnsi" w:eastAsiaTheme="minorEastAsia" w:hAnsiTheme="minorHAnsi"/>
               <w:noProof/>
+              <w:lang w:eastAsia="en-GB"/>
             </w:rPr>
           </w:pPr>
           <w:r>
@@ -219,7 +223,7 @@
           <w:r>
             <w:fldChar w:fldCharType="separate"/>
           </w:r>
-          <w:hyperlink w:anchor="_Toc86869593" w:history="1">
+          <w:hyperlink w:anchor="_Toc87890544" w:history="1">
             <w:r>
               <w:rPr>
                 <w:rStyle w:val="Hyperlink"/>
@@ -246,7 +250,7 @@
                 <w:noProof/>
                 <w:webHidden/>
               </w:rPr>
-              <w:instrText xml:space="preserve"> PAGEREF _Toc86869593 \h </w:instrText>
+              <w:instrText xml:space="preserve"> PAGEREF _Toc87890544 \h </w:instrText>
             </w:r>
             <w:r>
               <w:rPr>
@@ -277,19 +281,20 @@
             </w:r>
           </w:hyperlink>
         </w:p>
-        <w:p/>
         <w:p>
           <w:pPr>
             <w:pStyle w:val="TOC1"/>
             <w:tabs>
               <w:tab w:val="right" w:leader="dot" w:pos="9016"/>
             </w:tabs>
+            <w:spacing w:line="480" w:lineRule="auto"/>
             <w:rPr>
-              <w:rStyle w:val="Hyperlink"/>
+              <w:rFonts w:asciiTheme="minorHAnsi" w:eastAsiaTheme="minorEastAsia" w:hAnsiTheme="minorHAnsi"/>
               <w:noProof/>
+              <w:lang w:eastAsia="en-GB"/>
             </w:rPr>
           </w:pPr>
-          <w:hyperlink w:anchor="_Toc86869594" w:history="1">
+          <w:hyperlink w:anchor="_Toc87890545" w:history="1">
             <w:r>
               <w:rPr>
                 <w:rStyle w:val="Hyperlink"/>
@@ -316,7 +321,7 @@
                 <w:noProof/>
                 <w:webHidden/>
               </w:rPr>
-              <w:instrText xml:space="preserve"> PAGEREF _Toc86869594 \h </w:instrText>
+              <w:instrText xml:space="preserve"> PAGEREF _Toc87890545 \h </w:instrText>
             </w:r>
             <w:r>
               <w:rPr>
@@ -347,19 +352,20 @@
             </w:r>
           </w:hyperlink>
         </w:p>
-        <w:p/>
         <w:p>
           <w:pPr>
             <w:pStyle w:val="TOC1"/>
             <w:tabs>
               <w:tab w:val="right" w:leader="dot" w:pos="9016"/>
             </w:tabs>
+            <w:spacing w:line="480" w:lineRule="auto"/>
             <w:rPr>
-              <w:rStyle w:val="Hyperlink"/>
+              <w:rFonts w:asciiTheme="minorHAnsi" w:eastAsiaTheme="minorEastAsia" w:hAnsiTheme="minorHAnsi"/>
               <w:noProof/>
+              <w:lang w:eastAsia="en-GB"/>
             </w:rPr>
           </w:pPr>
-          <w:hyperlink w:anchor="_Toc86869595" w:history="1">
+          <w:hyperlink w:anchor="_Toc87890546" w:history="1">
             <w:r>
               <w:rPr>
                 <w:rStyle w:val="Hyperlink"/>
@@ -386,7 +392,7 @@
                 <w:noProof/>
                 <w:webHidden/>
               </w:rPr>
-              <w:instrText xml:space="preserve"> PAGEREF _Toc86869595 \h </w:instrText>
+              <w:instrText xml:space="preserve"> PAGEREF _Toc87890546 \h </w:instrText>
             </w:r>
             <w:r>
               <w:rPr>
@@ -417,19 +423,20 @@
             </w:r>
           </w:hyperlink>
         </w:p>
-        <w:p/>
         <w:p>
           <w:pPr>
             <w:pStyle w:val="TOC1"/>
             <w:tabs>
               <w:tab w:val="right" w:leader="dot" w:pos="9016"/>
             </w:tabs>
+            <w:spacing w:line="480" w:lineRule="auto"/>
             <w:rPr>
-              <w:rStyle w:val="Hyperlink"/>
+              <w:rFonts w:asciiTheme="minorHAnsi" w:eastAsiaTheme="minorEastAsia" w:hAnsiTheme="minorHAnsi"/>
               <w:noProof/>
+              <w:lang w:eastAsia="en-GB"/>
             </w:rPr>
           </w:pPr>
-          <w:hyperlink w:anchor="_Toc86869596" w:history="1">
+          <w:hyperlink w:anchor="_Toc87890547" w:history="1">
             <w:r>
               <w:rPr>
                 <w:rStyle w:val="Hyperlink"/>
@@ -456,7 +463,7 @@
                 <w:noProof/>
                 <w:webHidden/>
               </w:rPr>
-              <w:instrText xml:space="preserve"> PAGEREF _Toc86869596 \h </w:instrText>
+              <w:instrText xml:space="preserve"> PAGEREF _Toc87890547 \h </w:instrText>
             </w:r>
             <w:r>
               <w:rPr>
@@ -487,19 +494,162 @@
             </w:r>
           </w:hyperlink>
         </w:p>
-        <w:p/>
+        <w:p>
+          <w:pPr>
+            <w:pStyle w:val="TOC2"/>
+            <w:tabs>
+              <w:tab w:val="right" w:leader="dot" w:pos="9016"/>
+            </w:tabs>
+            <w:spacing w:line="480" w:lineRule="auto"/>
+            <w:rPr>
+              <w:rFonts w:asciiTheme="minorHAnsi" w:eastAsiaTheme="minorEastAsia" w:hAnsiTheme="minorHAnsi"/>
+              <w:noProof/>
+              <w:lang w:eastAsia="en-GB"/>
+            </w:rPr>
+          </w:pPr>
+          <w:hyperlink w:anchor="_Toc87890548" w:history="1">
+            <w:r>
+              <w:rPr>
+                <w:rStyle w:val="Hyperlink"/>
+                <w:noProof/>
+              </w:rPr>
+              <w:t>Customer Use Case</w:t>
+            </w:r>
+            <w:r>
+              <w:rPr>
+                <w:noProof/>
+                <w:webHidden/>
+              </w:rPr>
+              <w:tab/>
+            </w:r>
+            <w:r>
+              <w:rPr>
+                <w:noProof/>
+                <w:webHidden/>
+              </w:rPr>
+              <w:fldChar w:fldCharType="begin"/>
+            </w:r>
+            <w:r>
+              <w:rPr>
+                <w:noProof/>
+                <w:webHidden/>
+              </w:rPr>
+              <w:instrText xml:space="preserve"> PAGEREF _Toc87890548 \h </w:instrText>
+            </w:r>
+            <w:r>
+              <w:rPr>
+                <w:noProof/>
+                <w:webHidden/>
+              </w:rPr>
+            </w:r>
+            <w:r>
+              <w:rPr>
+                <w:noProof/>
+                <w:webHidden/>
+              </w:rPr>
+              <w:fldChar w:fldCharType="separate"/>
+            </w:r>
+            <w:r>
+              <w:rPr>
+                <w:noProof/>
+                <w:webHidden/>
+              </w:rPr>
+              <w:t>5</w:t>
+            </w:r>
+            <w:r>
+              <w:rPr>
+                <w:noProof/>
+                <w:webHidden/>
+              </w:rPr>
+              <w:fldChar w:fldCharType="end"/>
+            </w:r>
+          </w:hyperlink>
+        </w:p>
+        <w:p>
+          <w:pPr>
+            <w:pStyle w:val="TOC2"/>
+            <w:tabs>
+              <w:tab w:val="right" w:leader="dot" w:pos="9016"/>
+            </w:tabs>
+            <w:spacing w:line="480" w:lineRule="auto"/>
+            <w:rPr>
+              <w:rFonts w:asciiTheme="minorHAnsi" w:eastAsiaTheme="minorEastAsia" w:hAnsiTheme="minorHAnsi"/>
+              <w:noProof/>
+              <w:lang w:eastAsia="en-GB"/>
+            </w:rPr>
+          </w:pPr>
+          <w:hyperlink w:anchor="_Toc87890549" w:history="1">
+            <w:r>
+              <w:rPr>
+                <w:rStyle w:val="Hyperlink"/>
+                <w:noProof/>
+              </w:rPr>
+              <w:t>Staff Use Case</w:t>
+            </w:r>
+            <w:r>
+              <w:rPr>
+                <w:noProof/>
+                <w:webHidden/>
+              </w:rPr>
+              <w:tab/>
+            </w:r>
+            <w:r>
+              <w:rPr>
+                <w:noProof/>
+                <w:webHidden/>
+              </w:rPr>
+              <w:fldChar w:fldCharType="begin"/>
+            </w:r>
+            <w:r>
+              <w:rPr>
+                <w:noProof/>
+                <w:webHidden/>
+              </w:rPr>
+              <w:instrText xml:space="preserve"> PAGEREF _Toc87890549 \h </w:instrText>
+            </w:r>
+            <w:r>
+              <w:rPr>
+                <w:noProof/>
+                <w:webHidden/>
+              </w:rPr>
+            </w:r>
+            <w:r>
+              <w:rPr>
+                <w:noProof/>
+                <w:webHidden/>
+              </w:rPr>
+              <w:fldChar w:fldCharType="separate"/>
+            </w:r>
+            <w:r>
+              <w:rPr>
+                <w:noProof/>
+                <w:webHidden/>
+              </w:rPr>
+              <w:t>6</w:t>
+            </w:r>
+            <w:r>
+              <w:rPr>
+                <w:noProof/>
+                <w:webHidden/>
+              </w:rPr>
+              <w:fldChar w:fldCharType="end"/>
+            </w:r>
+          </w:hyperlink>
+        </w:p>
         <w:p>
           <w:pPr>
             <w:pStyle w:val="TOC1"/>
             <w:tabs>
               <w:tab w:val="right" w:leader="dot" w:pos="9016"/>
             </w:tabs>
+            <w:spacing w:line="480" w:lineRule="auto"/>
             <w:rPr>
-              <w:rStyle w:val="Hyperlink"/>
+              <w:rFonts w:asciiTheme="minorHAnsi" w:eastAsiaTheme="minorEastAsia" w:hAnsiTheme="minorHAnsi"/>
               <w:noProof/>
+              <w:lang w:eastAsia="en-GB"/>
             </w:rPr>
           </w:pPr>
-          <w:hyperlink w:anchor="_Toc86869597" w:history="1">
+          <w:hyperlink w:anchor="_Toc87890550" w:history="1">
             <w:r>
               <w:rPr>
                 <w:rStyle w:val="Hyperlink"/>
@@ -526,7 +676,7 @@
                 <w:noProof/>
                 <w:webHidden/>
               </w:rPr>
-              <w:instrText xml:space="preserve"> PAGEREF _Toc86869597 \h </w:instrText>
+              <w:instrText xml:space="preserve"> PAGEREF _Toc87890550 \h </w:instrText>
             </w:r>
             <w:r>
               <w:rPr>
@@ -557,19 +707,20 @@
             </w:r>
           </w:hyperlink>
         </w:p>
-        <w:p/>
         <w:p>
           <w:pPr>
             <w:pStyle w:val="TOC1"/>
             <w:tabs>
               <w:tab w:val="right" w:leader="dot" w:pos="9016"/>
             </w:tabs>
+            <w:spacing w:line="480" w:lineRule="auto"/>
             <w:rPr>
-              <w:rStyle w:val="Hyperlink"/>
+              <w:rFonts w:asciiTheme="minorHAnsi" w:eastAsiaTheme="minorEastAsia" w:hAnsiTheme="minorHAnsi"/>
               <w:noProof/>
+              <w:lang w:eastAsia="en-GB"/>
             </w:rPr>
           </w:pPr>
-          <w:hyperlink w:anchor="_Toc86869598" w:history="1">
+          <w:hyperlink w:anchor="_Toc87890551" w:history="1">
             <w:r>
               <w:rPr>
                 <w:rStyle w:val="Hyperlink"/>
@@ -596,7 +747,7 @@
                 <w:noProof/>
                 <w:webHidden/>
               </w:rPr>
-              <w:instrText xml:space="preserve"> PAGEREF _Toc86869598 \h </w:instrText>
+              <w:instrText xml:space="preserve"> PAGEREF _Toc87890551 \h </w:instrText>
             </w:r>
             <w:r>
               <w:rPr>
@@ -627,19 +778,20 @@
             </w:r>
           </w:hyperlink>
         </w:p>
-        <w:p/>
         <w:p>
           <w:pPr>
             <w:pStyle w:val="TOC1"/>
             <w:tabs>
               <w:tab w:val="right" w:leader="dot" w:pos="9016"/>
             </w:tabs>
+            <w:spacing w:line="480" w:lineRule="auto"/>
             <w:rPr>
-              <w:rStyle w:val="Hyperlink"/>
+              <w:rFonts w:asciiTheme="minorHAnsi" w:eastAsiaTheme="minorEastAsia" w:hAnsiTheme="minorHAnsi"/>
               <w:noProof/>
+              <w:lang w:eastAsia="en-GB"/>
             </w:rPr>
           </w:pPr>
-          <w:hyperlink w:anchor="_Toc86869599" w:history="1">
+          <w:hyperlink w:anchor="_Toc87890552" w:history="1">
             <w:r>
               <w:rPr>
                 <w:rStyle w:val="Hyperlink"/>
@@ -666,7 +818,7 @@
                 <w:noProof/>
                 <w:webHidden/>
               </w:rPr>
-              <w:instrText xml:space="preserve"> PAGEREF _Toc86869599 \h </w:instrText>
+              <w:instrText xml:space="preserve"> PAGEREF _Toc87890552 \h </w:instrText>
             </w:r>
             <w:r>
               <w:rPr>
@@ -697,20 +849,20 @@
             </w:r>
           </w:hyperlink>
         </w:p>
-        <w:p/>
         <w:p>
           <w:pPr>
             <w:pStyle w:val="TOC1"/>
             <w:tabs>
               <w:tab w:val="right" w:leader="dot" w:pos="9016"/>
             </w:tabs>
+            <w:spacing w:line="480" w:lineRule="auto"/>
             <w:rPr>
               <w:rFonts w:asciiTheme="minorHAnsi" w:eastAsiaTheme="minorEastAsia" w:hAnsiTheme="minorHAnsi"/>
               <w:noProof/>
               <w:lang w:eastAsia="en-GB"/>
             </w:rPr>
           </w:pPr>
-          <w:hyperlink w:anchor="_Toc86869600" w:history="1">
+          <w:hyperlink w:anchor="_Toc87890553" w:history="1">
             <w:r>
               <w:rPr>
                 <w:rStyle w:val="Hyperlink"/>
@@ -737,7 +889,7 @@
                 <w:noProof/>
                 <w:webHidden/>
               </w:rPr>
-              <w:instrText xml:space="preserve"> PAGEREF _Toc86869600 \h </w:instrText>
+              <w:instrText xml:space="preserve"> PAGEREF _Toc87890553 \h </w:instrText>
             </w:r>
             <w:r>
               <w:rPr>
@@ -769,6 +921,9 @@
           </w:hyperlink>
         </w:p>
         <w:p>
+          <w:pPr>
+            <w:spacing w:line="480" w:lineRule="auto"/>
+          </w:pPr>
           <w:r>
             <w:rPr>
               <w:b/>
@@ -780,15 +935,16 @@
         </w:p>
       </w:sdtContent>
     </w:sdt>
-    <w:p/>
     <w:p>
       <w:pPr>
-        <w:pStyle w:val="Heading1"/>
+        <w:spacing w:line="480" w:lineRule="auto"/>
       </w:pPr>
+    </w:p>
+    <w:p>
       <w:r>
         <w:br w:type="page"/>
       </w:r>
-      <w:bookmarkStart w:id="0" w:name="_Toc86869593"/>
+      <w:bookmarkStart w:id="0" w:name="_Toc87890544"/>
       <w:r>
         <w:lastRenderedPageBreak/>
         <w:t>Project Background</w:t>
@@ -846,7 +1002,7 @@
       <w:pPr>
         <w:pStyle w:val="Heading1"/>
       </w:pPr>
-      <w:bookmarkStart w:id="1" w:name="_Toc86869594"/>
+      <w:bookmarkStart w:id="1" w:name="_Toc87890545"/>
       <w:r>
         <w:t>Feature List</w:t>
       </w:r>
@@ -860,6 +1016,7 @@
           <w:ilvl w:val="0"/>
           <w:numId w:val="1"/>
         </w:numPr>
+        <w:spacing w:line="360" w:lineRule="auto"/>
       </w:pPr>
       <w:r>
         <w:t>The Customer will be ale to Register an Account</w:t>
@@ -872,6 +1029,7 @@
           <w:ilvl w:val="0"/>
           <w:numId w:val="1"/>
         </w:numPr>
+        <w:spacing w:line="360" w:lineRule="auto"/>
       </w:pPr>
       <w:r>
         <w:t>The Customer will be able to Sign In with their own unique username and password</w:t>
@@ -884,6 +1042,7 @@
           <w:ilvl w:val="0"/>
           <w:numId w:val="1"/>
         </w:numPr>
+        <w:spacing w:line="360" w:lineRule="auto"/>
       </w:pPr>
       <w:r>
         <w:t>The Customer will be able to Edit their Preferences as they will be able to choose which genre they prefer</w:t>
@@ -896,6 +1055,7 @@
           <w:ilvl w:val="0"/>
           <w:numId w:val="1"/>
         </w:numPr>
+        <w:spacing w:line="360" w:lineRule="auto"/>
       </w:pPr>
       <w:r>
         <w:t>The Customer will be able to Search Movies by director or producer of the movies</w:t>
@@ -908,6 +1068,7 @@
           <w:ilvl w:val="0"/>
           <w:numId w:val="1"/>
         </w:numPr>
+        <w:spacing w:line="360" w:lineRule="auto"/>
       </w:pPr>
       <w:r>
         <w:t>The Customer will be able to Add Movies to their Basket</w:t>
@@ -920,6 +1081,7 @@
           <w:ilvl w:val="0"/>
           <w:numId w:val="1"/>
         </w:numPr>
+        <w:spacing w:line="360" w:lineRule="auto"/>
       </w:pPr>
       <w:r>
         <w:t>The Customer will be able to View their Basket</w:t>
@@ -932,6 +1094,7 @@
           <w:ilvl w:val="0"/>
           <w:numId w:val="1"/>
         </w:numPr>
+        <w:spacing w:line="360" w:lineRule="auto"/>
       </w:pPr>
       <w:r>
         <w:t>The Customer will be able to Remove Movies from their basket which they do not wish to purchase</w:t>
@@ -944,6 +1107,7 @@
           <w:ilvl w:val="0"/>
           <w:numId w:val="1"/>
         </w:numPr>
+        <w:spacing w:line="360" w:lineRule="auto"/>
       </w:pPr>
       <w:r>
         <w:t>The Customer will be able to Edit/Input Card Details to ensure they can pay for their order</w:t>
@@ -956,6 +1120,7 @@
           <w:ilvl w:val="0"/>
           <w:numId w:val="1"/>
         </w:numPr>
+        <w:spacing w:line="360" w:lineRule="auto"/>
       </w:pPr>
       <w:r>
         <w:t>The Customer will be able to Remove Order as start the whole order from scratch</w:t>
@@ -968,6 +1133,7 @@
           <w:ilvl w:val="0"/>
           <w:numId w:val="1"/>
         </w:numPr>
+        <w:spacing w:line="360" w:lineRule="auto"/>
       </w:pPr>
       <w:r>
         <w:t xml:space="preserve">The Customer will be able to </w:t>
@@ -983,6 +1149,7 @@
           <w:ilvl w:val="0"/>
           <w:numId w:val="1"/>
         </w:numPr>
+        <w:spacing w:line="360" w:lineRule="auto"/>
       </w:pPr>
       <w:r>
         <w:t xml:space="preserve">The Customer will be able to Confirm Order after the Card Details and Billing Address has been accepted </w:t>
@@ -995,22 +1162,10 @@
           <w:ilvl w:val="0"/>
           <w:numId w:val="1"/>
         </w:numPr>
+        <w:spacing w:line="360" w:lineRule="auto"/>
       </w:pPr>
       <w:r>
         <w:t>The Customer will be able to Get an E-receipt which will confirm their Order and Payment</w:t>
-      </w:r>
-    </w:p>
-    <w:p/>
-    <w:p>
-      <w:pPr>
-        <w:pStyle w:val="ListParagraph"/>
-        <w:numPr>
-          <w:ilvl w:val="0"/>
-          <w:numId w:val="1"/>
-        </w:numPr>
-      </w:pPr>
-      <w:r>
-        <w:t>The Staff will be able to Add Movies</w:t>
       </w:r>
     </w:p>
     <w:p>
@@ -1020,15 +1175,10 @@
           <w:ilvl w:val="0"/>
           <w:numId w:val="1"/>
         </w:numPr>
+        <w:spacing w:line="360" w:lineRule="auto"/>
       </w:pPr>
       <w:r>
-        <w:t xml:space="preserve">The Staff will be able to </w:t>
-      </w:r>
-      <w:r>
-        <w:t>Remove</w:t>
-      </w:r>
-      <w:r>
-        <w:t xml:space="preserve"> Movies</w:t>
+        <w:t>The Staff will be able to Add Movies</w:t>
       </w:r>
     </w:p>
     <w:p>
@@ -1038,15 +1188,23 @@
           <w:ilvl w:val="0"/>
           <w:numId w:val="1"/>
         </w:numPr>
+        <w:spacing w:line="360" w:lineRule="auto"/>
       </w:pPr>
       <w:r>
-        <w:t xml:space="preserve">The Staff will be able to </w:t>
-      </w:r>
-      <w:r>
-        <w:t>Edit</w:t>
-      </w:r>
-      <w:r>
-        <w:t xml:space="preserve"> Movies</w:t>
+        <w:t>The Staff will be able to Remove Movies</w:t>
+      </w:r>
+    </w:p>
+    <w:p>
+      <w:pPr>
+        <w:pStyle w:val="ListParagraph"/>
+        <w:numPr>
+          <w:ilvl w:val="0"/>
+          <w:numId w:val="1"/>
+        </w:numPr>
+        <w:spacing w:line="360" w:lineRule="auto"/>
+      </w:pPr>
+      <w:r>
+        <w:t>The Staff will be able to Edit Movies</w:t>
       </w:r>
     </w:p>
     <w:p>
@@ -1058,7 +1216,7 @@
       <w:pPr>
         <w:pStyle w:val="Heading1"/>
       </w:pPr>
-      <w:bookmarkStart w:id="2" w:name="_Toc86869595"/>
+      <w:bookmarkStart w:id="2" w:name="_Toc87890546"/>
       <w:r>
         <w:rPr>
           <w:noProof/>
@@ -1230,7 +1388,7 @@
       <w:pPr>
         <w:pStyle w:val="Heading1"/>
       </w:pPr>
-      <w:bookmarkStart w:id="3" w:name="_Toc86869596"/>
+      <w:bookmarkStart w:id="3" w:name="_Toc87890547"/>
       <w:r>
         <w:lastRenderedPageBreak/>
         <w:t>Use Case Documen</w:t>
@@ -1242,9 +1400,21 @@
     </w:p>
     <w:p/>
     <w:p>
-      <w:r>
+      <w:pPr>
+        <w:rPr>
+          <w:rStyle w:val="Heading2Char"/>
+        </w:rPr>
+      </w:pPr>
+      <w:bookmarkStart w:id="4" w:name="_Toc87890548"/>
+      <w:r>
+        <w:rPr>
+          <w:rStyle w:val="Heading2Char"/>
+        </w:rPr>
         <w:t>Customer Use Case</w:t>
       </w:r>
+      <w:bookmarkEnd w:id="4"/>
+    </w:p>
+    <w:p>
       <w:r>
         <w:br/>
         <w:t xml:space="preserve">Register Account - </w:t>
@@ -1383,29 +1553,29 @@
     </w:p>
     <w:p/>
     <w:p/>
+    <w:p/>
     <w:p>
-      <w:r>
-        <w:br/>
-      </w:r>
-      <w:r>
-        <w:br/>
-      </w:r>
-      <w:r>
-        <w:lastRenderedPageBreak/>
+      <w:pPr>
+        <w:rPr>
+          <w:rStyle w:val="Heading2Char"/>
+        </w:rPr>
+      </w:pPr>
+      <w:bookmarkStart w:id="5" w:name="_Toc87890549"/>
+      <w:r>
+        <w:rPr>
+          <w:rStyle w:val="Heading2Char"/>
+        </w:rPr>
         <w:t>Staff Use Case</w:t>
       </w:r>
+      <w:bookmarkEnd w:id="5"/>
+    </w:p>
+    <w:p>
       <w:r>
         <w:br/>
         <w:t xml:space="preserve">Store Details - </w:t>
       </w:r>
       <w:r>
         <w:t>After the user has registered their details with their name/email/number the staff will add these details in the database so they can see which customer is who</w:t>
-      </w:r>
-      <w:r>
-        <w:br/>
-      </w:r>
-      <w:r>
-        <w:br/>
       </w:r>
     </w:p>
     <w:p>
@@ -1470,36 +1640,33 @@
       <w:pPr>
         <w:pStyle w:val="Heading1"/>
       </w:pPr>
-      <w:bookmarkStart w:id="4" w:name="_Toc86869597"/>
-      <w:r>
-        <w:lastRenderedPageBreak/>
-        <w:t>ERD Diagram</w:t>
-      </w:r>
+      <w:bookmarkStart w:id="6" w:name="_Toc87890550"/>
       <w:r>
         <w:rPr>
           <w:noProof/>
         </w:rPr>
+        <w:lastRenderedPageBreak/>
         <w:drawing>
-          <wp:anchor distT="0" distB="0" distL="114300" distR="114300" simplePos="0" relativeHeight="251553792" behindDoc="1" locked="0" layoutInCell="1" allowOverlap="1" wp14:anchorId="4220A1C6" wp14:editId="3A4FCE3F">
+          <wp:anchor distT="0" distB="0" distL="114300" distR="114300" simplePos="0" relativeHeight="251553792" behindDoc="1" locked="0" layoutInCell="1" allowOverlap="1" wp14:anchorId="4220A1C6" wp14:editId="2A89B7B1">
             <wp:simplePos x="0" y="0"/>
             <wp:positionH relativeFrom="margin">
-              <wp:align>center</wp:align>
+              <wp:posOffset>-809625</wp:posOffset>
             </wp:positionH>
             <wp:positionV relativeFrom="paragraph">
-              <wp:posOffset>894080</wp:posOffset>
+              <wp:posOffset>2274570</wp:posOffset>
             </wp:positionV>
-            <wp:extent cx="7345680" cy="7124700"/>
+            <wp:extent cx="7345680" cy="4364990"/>
             <wp:effectExtent l="0" t="0" r="7620" b="0"/>
             <wp:wrapTight wrapText="bothSides">
               <wp:wrapPolygon edited="0">
                 <wp:start x="0" y="0"/>
-                <wp:lineTo x="0" y="21542"/>
-                <wp:lineTo x="21566" y="21542"/>
+                <wp:lineTo x="0" y="21493"/>
+                <wp:lineTo x="21566" y="21493"/>
                 <wp:lineTo x="21566" y="0"/>
                 <wp:lineTo x="0" y="0"/>
               </wp:wrapPolygon>
             </wp:wrapTight>
-            <wp:docPr id="1" name="Picture 1" descr="Diagram&#10;&#10;Description automatically generated"/>
+            <wp:docPr id="1" name="Picture 1"/>
             <wp:cNvGraphicFramePr>
               <a:graphicFrameLocks xmlns:a="http://schemas.openxmlformats.org/drawingml/2006/main" noChangeAspect="1"/>
             </wp:cNvGraphicFramePr>
@@ -1507,11 +1674,11 @@
               <a:graphicData uri="http://schemas.openxmlformats.org/drawingml/2006/picture">
                 <pic:pic xmlns:pic="http://schemas.openxmlformats.org/drawingml/2006/picture">
                   <pic:nvPicPr>
-                    <pic:cNvPr id="1" name="Picture 1" descr="Diagram&#10;&#10;Description automatically generated"/>
+                    <pic:cNvPr id="1" name="Picture 1"/>
                     <pic:cNvPicPr/>
                   </pic:nvPicPr>
                   <pic:blipFill>
-                    <a:blip r:embed="rId15">
+                    <a:blip r:embed="rId15" cstate="print">
                       <a:extLst>
                         <a:ext uri="{28A0092B-C50C-407E-A947-70E740481C1C}">
                           <a14:useLocalDpi xmlns:a14="http://schemas.microsoft.com/office/drawing/2010/main" val="0"/>
@@ -1525,7 +1692,7 @@
                   <pic:spPr>
                     <a:xfrm>
                       <a:off x="0" y="0"/>
-                      <a:ext cx="7345680" cy="7124700"/>
+                      <a:ext cx="7345680" cy="4364990"/>
                     </a:xfrm>
                     <a:prstGeom prst="rect">
                       <a:avLst/>
@@ -1544,41 +1711,58 @@
         </w:drawing>
       </w:r>
       <w:r>
+        <w:t>ERD Diagram</w:t>
+      </w:r>
+      <w:r>
         <w:t>s</w:t>
       </w:r>
-      <w:bookmarkEnd w:id="4"/>
+      <w:bookmarkEnd w:id="6"/>
+    </w:p>
+    <w:p/>
+    <w:p>
+      <w:pPr>
+        <w:rPr>
+          <w:rFonts w:eastAsiaTheme="majorEastAsia" w:cstheme="majorBidi"/>
+          <w:color w:val="360096"/>
+          <w:sz w:val="32"/>
+          <w:szCs w:val="32"/>
+        </w:rPr>
+      </w:pPr>
+      <w:r>
+        <w:br w:type="page"/>
+      </w:r>
     </w:p>
     <w:p>
       <w:pPr>
         <w:pStyle w:val="Heading1"/>
       </w:pPr>
-      <w:bookmarkStart w:id="5" w:name="_Toc86869598"/>
+      <w:bookmarkStart w:id="7" w:name="_Toc87890551"/>
+      <w:r>
+        <w:lastRenderedPageBreak/>
+        <w:t>Class Diagrams</w:t>
+      </w:r>
+      <w:bookmarkEnd w:id="7"/>
+    </w:p>
+    <w:p/>
+    <w:p/>
+    <w:p>
       <w:r>
         <w:rPr>
           <w:noProof/>
         </w:rPr>
-        <w:lastRenderedPageBreak/>
         <w:drawing>
-          <wp:anchor distT="0" distB="0" distL="114300" distR="114300" simplePos="0" relativeHeight="251561984" behindDoc="1" locked="0" layoutInCell="1" allowOverlap="1" wp14:anchorId="268F0A74" wp14:editId="072A46E2">
+          <wp:anchor distT="0" distB="0" distL="114300" distR="114300" simplePos="0" relativeHeight="251770880" behindDoc="0" locked="0" layoutInCell="1" allowOverlap="1" wp14:anchorId="01BEF612" wp14:editId="10412593">
             <wp:simplePos x="0" y="0"/>
             <wp:positionH relativeFrom="margin">
-              <wp:align>left</wp:align>
+              <wp:align>center</wp:align>
             </wp:positionH>
             <wp:positionV relativeFrom="paragraph">
-              <wp:posOffset>332740</wp:posOffset>
+              <wp:posOffset>969645</wp:posOffset>
             </wp:positionV>
-            <wp:extent cx="5933440" cy="8505825"/>
-            <wp:effectExtent l="0" t="0" r="0" b="9525"/>
-            <wp:wrapTight wrapText="bothSides">
-              <wp:wrapPolygon edited="0">
-                <wp:start x="0" y="0"/>
-                <wp:lineTo x="0" y="21576"/>
-                <wp:lineTo x="21498" y="21576"/>
-                <wp:lineTo x="21498" y="0"/>
-                <wp:lineTo x="0" y="0"/>
-              </wp:wrapPolygon>
-            </wp:wrapTight>
-            <wp:docPr id="2" name="Picture 2" descr="Diagram&#10;&#10;Description automatically generated"/>
+            <wp:extent cx="7320729" cy="5314950"/>
+            <wp:effectExtent l="0" t="0" r="0" b="0"/>
+            <wp:wrapNone/>
+            <wp:docPr id="9" name="Picture 9" descr="Diagram&#10;&#10;Description automatically generated"/>
             <wp:cNvGraphicFramePr>
               <a:graphicFrameLocks xmlns:a="http://schemas.openxmlformats.org/drawingml/2006/main" noChangeAspect="1"/>
             </wp:cNvGraphicFramePr>
@@ -1586,7 +1770,7 @@
               <a:graphicData uri="http://schemas.openxmlformats.org/drawingml/2006/picture">
                 <pic:pic xmlns:pic="http://schemas.openxmlformats.org/drawingml/2006/picture">
                   <pic:nvPicPr>
-                    <pic:cNvPr id="2" name="Picture 2" descr="Diagram&#10;&#10;Description automatically generated"/>
+                    <pic:cNvPr id="9" name="Picture 9" descr="Diagram&#10;&#10;Description automatically generated"/>
                     <pic:cNvPicPr/>
                   </pic:nvPicPr>
                   <pic:blipFill>
@@ -1604,7 +1788,7 @@
                   <pic:spPr>
                     <a:xfrm>
                       <a:off x="0" y="0"/>
-                      <a:ext cx="5933440" cy="8505825"/>
+                      <a:ext cx="7320729" cy="5314950"/>
                     </a:xfrm>
                     <a:prstGeom prst="rect">
                       <a:avLst/>
@@ -1623,20 +1807,19 @@
         </w:drawing>
       </w:r>
       <w:r>
-        <w:t>Class Diagrams</w:t>
-      </w:r>
-      <w:bookmarkEnd w:id="5"/>
+        <w:br w:type="page"/>
+      </w:r>
     </w:p>
-    <w:bookmarkStart w:id="6" w:name="_Toc86869599"/>
+    <w:p/>
     <w:p>
       <w:pPr>
         <w:pStyle w:val="Heading1"/>
       </w:pPr>
+      <w:bookmarkStart w:id="8" w:name="_Toc87890552"/>
       <w:r>
         <w:rPr>
           <w:noProof/>
         </w:rPr>
-        <w:lastRenderedPageBreak/>
         <mc:AlternateContent>
           <mc:Choice Requires="wps">
             <w:drawing>
@@ -1836,7 +2019,7 @@
                                     </pic:cNvPicPr>
                                   </pic:nvPicPr>
                                   <pic:blipFill>
-                                    <a:blip r:embed="rId18" cstate="print">
+                                    <a:blip r:embed="rId17" cstate="print">
                                       <a:extLst>
                                         <a:ext uri="{28A0092B-C50C-407E-A947-70E740481C1C}">
                                           <a14:useLocalDpi xmlns:a14="http://schemas.microsoft.com/office/drawing/2010/main" val="0"/>
@@ -1874,7 +2057,7 @@
       <w:r>
         <w:t>UI Designs (wireframes)</w:t>
       </w:r>
-      <w:bookmarkEnd w:id="6"/>
+      <w:bookmarkEnd w:id="8"/>
     </w:p>
     <w:p/>
     <w:p/>
@@ -1974,7 +2157,7 @@
                                           </pic:cNvPicPr>
                                         </pic:nvPicPr>
                                         <pic:blipFill>
-                                          <a:blip r:embed="rId19">
+                                          <a:blip r:embed="rId18">
                                             <a:extLst>
                                               <a:ext uri="{28A0092B-C50C-407E-A947-70E740481C1C}">
                                                 <a14:useLocalDpi xmlns:a14="http://schemas.microsoft.com/office/drawing/2010/main" val="0"/>
@@ -2078,7 +2261,7 @@
                                     </pic:cNvPicPr>
                                   </pic:nvPicPr>
                                   <pic:blipFill>
-                                    <a:blip r:embed="rId20">
+                                    <a:blip r:embed="rId18">
                                       <a:extLst>
                                         <a:ext uri="{28A0092B-C50C-407E-A947-70E740481C1C}">
                                           <a14:useLocalDpi xmlns:a14="http://schemas.microsoft.com/office/drawing/2010/main" val="0"/>
@@ -2214,7 +2397,7 @@
                                           </pic:cNvPicPr>
                                         </pic:nvPicPr>
                                         <pic:blipFill>
-                                          <a:blip r:embed="rId21">
+                                          <a:blip r:embed="rId19">
                                             <a:extLst>
                                               <a:ext uri="{28A0092B-C50C-407E-A947-70E740481C1C}">
                                                 <a14:useLocalDpi xmlns:a14="http://schemas.microsoft.com/office/drawing/2010/main" val="0"/>
@@ -2318,7 +2501,7 @@
                                     </pic:cNvPicPr>
                                   </pic:nvPicPr>
                                   <pic:blipFill>
-                                    <a:blip r:embed="rId22">
+                                    <a:blip r:embed="rId19">
                                       <a:extLst>
                                         <a:ext uri="{28A0092B-C50C-407E-A947-70E740481C1C}">
                                           <a14:useLocalDpi xmlns:a14="http://schemas.microsoft.com/office/drawing/2010/main" val="0"/>
@@ -2450,7 +2633,7 @@
                                           </pic:cNvPicPr>
                                         </pic:nvPicPr>
                                         <pic:blipFill>
-                                          <a:blip r:embed="rId23">
+                                          <a:blip r:embed="rId20">
                                             <a:extLst>
                                               <a:ext uri="{28A0092B-C50C-407E-A947-70E740481C1C}">
                                                 <a14:useLocalDpi xmlns:a14="http://schemas.microsoft.com/office/drawing/2010/main" val="0"/>
@@ -2554,7 +2737,7 @@
                                     </pic:cNvPicPr>
                                   </pic:nvPicPr>
                                   <pic:blipFill>
-                                    <a:blip r:embed="rId24">
+                                    <a:blip r:embed="rId20">
                                       <a:extLst>
                                         <a:ext uri="{28A0092B-C50C-407E-A947-70E740481C1C}">
                                           <a14:useLocalDpi xmlns:a14="http://schemas.microsoft.com/office/drawing/2010/main" val="0"/>
@@ -2690,7 +2873,7 @@
                                           </pic:cNvPicPr>
                                         </pic:nvPicPr>
                                         <pic:blipFill>
-                                          <a:blip r:embed="rId25">
+                                          <a:blip r:embed="rId21">
                                             <a:extLst>
                                               <a:ext uri="{28A0092B-C50C-407E-A947-70E740481C1C}">
                                                 <a14:useLocalDpi xmlns:a14="http://schemas.microsoft.com/office/drawing/2010/main" val="0"/>
@@ -2794,7 +2977,7 @@
                                     </pic:cNvPicPr>
                                   </pic:nvPicPr>
                                   <pic:blipFill>
-                                    <a:blip r:embed="rId26">
+                                    <a:blip r:embed="rId21">
                                       <a:extLst>
                                         <a:ext uri="{28A0092B-C50C-407E-A947-70E740481C1C}">
                                           <a14:useLocalDpi xmlns:a14="http://schemas.microsoft.com/office/drawing/2010/main" val="0"/>
@@ -2926,7 +3109,7 @@
                                           </pic:cNvPicPr>
                                         </pic:nvPicPr>
                                         <pic:blipFill>
-                                          <a:blip r:embed="rId27">
+                                          <a:blip r:embed="rId22">
                                             <a:extLst>
                                               <a:ext uri="{28A0092B-C50C-407E-A947-70E740481C1C}">
                                                 <a14:useLocalDpi xmlns:a14="http://schemas.microsoft.com/office/drawing/2010/main" val="0"/>
@@ -3030,7 +3213,7 @@
                                     </pic:cNvPicPr>
                                   </pic:nvPicPr>
                                   <pic:blipFill>
-                                    <a:blip r:embed="rId28">
+                                    <a:blip r:embed="rId22">
                                       <a:extLst>
                                         <a:ext uri="{28A0092B-C50C-407E-A947-70E740481C1C}">
                                           <a14:useLocalDpi xmlns:a14="http://schemas.microsoft.com/office/drawing/2010/main" val="0"/>
@@ -3073,12 +3256,12 @@
       <w:pPr>
         <w:pStyle w:val="Heading1"/>
       </w:pPr>
-      <w:bookmarkStart w:id="7" w:name="_Toc86869600"/>
+      <w:bookmarkStart w:id="9" w:name="_Toc87890553"/>
       <w:r>
         <w:lastRenderedPageBreak/>
         <w:t>Extra Designs</w:t>
       </w:r>
-      <w:bookmarkEnd w:id="7"/>
+      <w:bookmarkEnd w:id="9"/>
     </w:p>
     <w:p>
       <w:r>
@@ -3117,7 +3300,7 @@
                     <pic:cNvPicPr/>
                   </pic:nvPicPr>
                   <pic:blipFill rotWithShape="1">
-                    <a:blip r:embed="rId29">
+                    <a:blip r:embed="rId23">
                       <a:extLst>
                         <a:ext uri="{28A0092B-C50C-407E-A947-70E740481C1C}">
                           <a14:useLocalDpi xmlns:a14="http://schemas.microsoft.com/office/drawing/2010/main" val="0"/>
@@ -3207,7 +3390,7 @@
                     <pic:cNvPicPr/>
                   </pic:nvPicPr>
                   <pic:blipFill rotWithShape="1">
-                    <a:blip r:embed="rId30">
+                    <a:blip r:embed="rId24">
                       <a:extLst>
                         <a:ext uri="{28A0092B-C50C-407E-A947-70E740481C1C}">
                           <a14:useLocalDpi xmlns:a14="http://schemas.microsoft.com/office/drawing/2010/main" val="0"/>
@@ -3252,7 +3435,7 @@
     </w:p>
     <w:p/>
     <w:sectPr>
-      <w:footerReference w:type="default" r:id="rId31"/>
+      <w:footerReference w:type="default" r:id="rId25"/>
       <w:pgSz w:w="11906" w:h="16838"/>
       <w:pgMar w:top="1440" w:right="1440" w:bottom="1440" w:left="1440" w:header="708" w:footer="708" w:gutter="0"/>
       <w:pgNumType w:start="0"/>
@@ -4004,10 +4187,33 @@
       <w:szCs w:val="32"/>
     </w:rPr>
   </w:style>
+  <w:style w:type="paragraph" w:styleId="Heading2">
+    <w:name w:val="heading 2"/>
+    <w:basedOn w:val="Normal"/>
+    <w:next w:val="Normal"/>
+    <w:link w:val="Heading2Char"/>
+    <w:uiPriority w:val="9"/>
+    <w:unhideWhenUsed/>
+    <w:qFormat/>
+    <w:rsid w:val="002F1638"/>
+    <w:pPr>
+      <w:keepNext/>
+      <w:keepLines/>
+      <w:spacing w:before="40" w:after="0"/>
+      <w:outlineLvl w:val="1"/>
+    </w:pPr>
+    <w:rPr>
+      <w:rFonts w:eastAsiaTheme="majorEastAsia" w:cstheme="majorBidi"/>
+      <w:b/>
+      <w:i/>
+      <w:color w:val="000000" w:themeColor="text1"/>
+      <w:sz w:val="26"/>
+      <w:szCs w:val="26"/>
+    </w:rPr>
+  </w:style>
   <w:style w:type="character" w:default="1" w:styleId="DefaultParagraphFont">
     <w:name w:val="Default Paragraph Font"/>
     <w:uiPriority w:val="1"/>
-    <w:semiHidden/>
     <w:unhideWhenUsed/>
   </w:style>
   <w:style w:type="table" w:default="1" w:styleId="TableNormal">
@@ -4192,6 +4398,34 @@
       <w:color w:val="5A5A5A" w:themeColor="text1" w:themeTint="A5"/>
       <w:spacing w:val="15"/>
     </w:rPr>
+  </w:style>
+  <w:style w:type="character" w:customStyle="1" w:styleId="Heading2Char">
+    <w:name w:val="Heading 2 Char"/>
+    <w:basedOn w:val="DefaultParagraphFont"/>
+    <w:link w:val="Heading2"/>
+    <w:uiPriority w:val="9"/>
+    <w:rsid w:val="002F1638"/>
+    <w:rPr>
+      <w:rFonts w:ascii="Arial" w:eastAsiaTheme="majorEastAsia" w:hAnsi="Arial" w:cstheme="majorBidi"/>
+      <w:b/>
+      <w:i/>
+      <w:color w:val="000000" w:themeColor="text1"/>
+      <w:sz w:val="26"/>
+      <w:szCs w:val="26"/>
+    </w:rPr>
+  </w:style>
+  <w:style w:type="paragraph" w:styleId="TOC2">
+    <w:name w:val="toc 2"/>
+    <w:basedOn w:val="Normal"/>
+    <w:next w:val="Normal"/>
+    <w:autoRedefine/>
+    <w:uiPriority w:val="39"/>
+    <w:unhideWhenUsed/>
+    <w:rsid w:val="002F1638"/>
+    <w:pPr>
+      <w:spacing w:after="100"/>
+      <w:ind w:left="220"/>
+    </w:pPr>
   </w:style>
 </w:styles>
 </file>
@@ -4509,6 +4743,19 @@
 </file>
 
 <file path=customXml/item3.xml><?xml version="1.0" encoding="utf-8"?>
+<b:Sources xmlns:b="http://schemas.openxmlformats.org/officeDocument/2006/bibliography" xmlns="http://schemas.openxmlformats.org/officeDocument/2006/bibliography" SelectedStyle="\APASixthEditionOfficeOnline.xsl" StyleName="APA" Version="6"/>
+</file>
+
+<file path=customXml/item4.xml><?xml version="1.0" encoding="utf-8"?>
+<?mso-contentType ?>
+<FormTemplates xmlns="http://schemas.microsoft.com/sharepoint/v3/contenttype/forms">
+  <Display>DocumentLibraryForm</Display>
+  <Edit>DocumentLibraryForm</Edit>
+  <New>DocumentLibraryForm</New>
+</FormTemplates>
+</file>
+
+<file path=customXml/item5.xml><?xml version="1.0" encoding="utf-8"?>
 <ct:contentTypeSchema xmlns:ct="http://schemas.microsoft.com/office/2006/metadata/contentType" xmlns:ma="http://schemas.microsoft.com/office/2006/metadata/properties/metaAttributes" ct:_="" ma:_="" ma:contentTypeName="Document" ma:contentTypeID="0x010100D99D1835A21FB24C8A21C85EDE85E734" ma:contentTypeVersion="12" ma:contentTypeDescription="Create a new document." ma:contentTypeScope="" ma:versionID="eb1ffdeaacf200ffa16c6127f3b9ef51">
   <xsd:schema xmlns:xsd="http://www.w3.org/2001/XMLSchema" xmlns:xs="http://www.w3.org/2001/XMLSchema" xmlns:p="http://schemas.microsoft.com/office/2006/metadata/properties" xmlns:ns3="7f09361d-37e2-449b-9f4f-8eae8e8d42a3" xmlns:ns4="2e84f357-665d-4510-850b-8df7be160fd2" targetNamespace="http://schemas.microsoft.com/office/2006/metadata/properties" ma:root="true" ma:fieldsID="bb9f425b6fc85c0cc35071d9ccc7e303" ns3:_="" ns4:_="">
     <xsd:import namespace="7f09361d-37e2-449b-9f4f-8eae8e8d42a3"/>
@@ -4723,19 +4970,6 @@
 </ct:contentTypeSchema>
 </file>
 
-<file path=customXml/item4.xml><?xml version="1.0" encoding="utf-8"?>
-<?mso-contentType ?>
-<FormTemplates xmlns="http://schemas.microsoft.com/sharepoint/v3/contenttype/forms">
-  <Display>DocumentLibraryForm</Display>
-  <Edit>DocumentLibraryForm</Edit>
-  <New>DocumentLibraryForm</New>
-</FormTemplates>
-</file>
-
-<file path=customXml/item5.xml><?xml version="1.0" encoding="utf-8"?>
-<b:Sources xmlns:b="http://schemas.openxmlformats.org/officeDocument/2006/bibliography" xmlns="http://schemas.openxmlformats.org/officeDocument/2006/bibliography" SelectedStyle="\APASixthEditionOfficeOnline.xsl" StyleName="APA" Version="6"/>
-</file>
-
 <file path=customXml/itemProps1.xml><?xml version="1.0" encoding="utf-8"?>
 <ds:datastoreItem xmlns:ds="http://schemas.openxmlformats.org/officeDocument/2006/customXml" ds:itemID="{55AF091B-3C7A-41E3-B477-F2FDAA23CFDA}">
   <ds:schemaRefs>
@@ -4754,6 +4988,22 @@
 </file>
 
 <file path=customXml/itemProps3.xml><?xml version="1.0" encoding="utf-8"?>
+<ds:datastoreItem xmlns:ds="http://schemas.openxmlformats.org/officeDocument/2006/customXml" ds:itemID="{47ACFC12-0DFD-43D5-B574-1BAC405BD260}">
+  <ds:schemaRefs>
+    <ds:schemaRef ds:uri="http://schemas.openxmlformats.org/officeDocument/2006/bibliography"/>
+  </ds:schemaRefs>
+</ds:datastoreItem>
+</file>
+
+<file path=customXml/itemProps4.xml><?xml version="1.0" encoding="utf-8"?>
+<ds:datastoreItem xmlns:ds="http://schemas.openxmlformats.org/officeDocument/2006/customXml" ds:itemID="{04E863F4-5157-4D5E-88B5-E09E52869E88}">
+  <ds:schemaRefs>
+    <ds:schemaRef ds:uri="http://schemas.microsoft.com/sharepoint/v3/contenttype/forms"/>
+  </ds:schemaRefs>
+</ds:datastoreItem>
+</file>
+
+<file path=customXml/itemProps5.xml><?xml version="1.0" encoding="utf-8"?>
 <ds:datastoreItem xmlns:ds="http://schemas.openxmlformats.org/officeDocument/2006/customXml" ds:itemID="{536B4336-2B70-4D65-AD95-C97B6AC4606D}">
   <ds:schemaRefs>
     <ds:schemaRef ds:uri="http://schemas.microsoft.com/office/2006/metadata/contentType"/>
@@ -4770,20 +5020,4 @@
     <ds:schemaRef ds:uri="http://schemas.microsoft.com/internal/obd"/>
   </ds:schemaRefs>
 </ds:datastoreItem>
-</file>
-
-<file path=customXml/itemProps4.xml><?xml version="1.0" encoding="utf-8"?>
-<ds:datastoreItem xmlns:ds="http://schemas.openxmlformats.org/officeDocument/2006/customXml" ds:itemID="{04E863F4-5157-4D5E-88B5-E09E52869E88}">
-  <ds:schemaRefs>
-    <ds:schemaRef ds:uri="http://schemas.microsoft.com/sharepoint/v3/contenttype/forms"/>
-  </ds:schemaRefs>
-</ds:datastoreItem>
-</file>
-
-<file path=customXml/itemProps5.xml><?xml version="1.0" encoding="utf-8"?>
-<ds:datastoreItem xmlns:ds="http://schemas.openxmlformats.org/officeDocument/2006/customXml" ds:itemID="{47ACFC12-0DFD-43D5-B574-1BAC405BD260}">
-  <ds:schemaRefs>
-    <ds:schemaRef ds:uri="http://schemas.openxmlformats.org/officeDocument/2006/bibliography"/>
-  </ds:schemaRefs>
-</ds:datastoreItem>
 </file>
</xml_diff>

<commit_message>
added foreign keys and fixed erd diagram
</commit_message>
<xml_diff>
--- a/Work/Coursework/Coursework.docx
+++ b/Work/Coursework/Coursework.docx
@@ -1239,6 +1239,9 @@
       </w:pPr>
       <w:bookmarkStart w:id="2" w:name="_Toc87890546"/>
       <w:r>
+        <w:rPr>
+          <w:noProof/>
+        </w:rPr>
         <w:drawing>
           <wp:anchor distT="0" distB="0" distL="114300" distR="114300" simplePos="0" relativeHeight="251772928" behindDoc="0" locked="0" layoutInCell="1" allowOverlap="1" wp14:anchorId="060DE21E" wp14:editId="439F44CF">
             <wp:simplePos x="0" y="0"/>
@@ -1631,13 +1634,7 @@
         <w:t xml:space="preserve">Edit Dislikes Percentage - </w:t>
       </w:r>
       <w:r>
-        <w:t xml:space="preserve">Staff will need to manually edit the percentage of </w:t>
-      </w:r>
-      <w:r>
-        <w:t>dis</w:t>
-      </w:r>
-      <w:r>
-        <w:t>likes of all movies who have experience a change in the ratio.</w:t>
+        <w:t>Staff will need to manually edit the percentage of dislikes of all movies who have experience a change in the ratio.</w:t>
       </w:r>
       <w:r>
         <w:br/>
@@ -1698,21 +1695,21 @@
           <w:noProof/>
         </w:rPr>
         <w:drawing>
-          <wp:anchor distT="0" distB="0" distL="114300" distR="114300" simplePos="0" relativeHeight="251553792" behindDoc="1" locked="0" layoutInCell="1" allowOverlap="1" wp14:anchorId="4220A1C6" wp14:editId="43909892">
+          <wp:anchor distT="0" distB="0" distL="114300" distR="114300" simplePos="0" relativeHeight="251553792" behindDoc="1" locked="0" layoutInCell="1" allowOverlap="1" wp14:anchorId="4220A1C6" wp14:editId="39760041">
             <wp:simplePos x="0" y="0"/>
             <wp:positionH relativeFrom="margin">
-              <wp:align>center</wp:align>
+              <wp:posOffset>-809625</wp:posOffset>
             </wp:positionH>
             <wp:positionV relativeFrom="paragraph">
-              <wp:posOffset>1750695</wp:posOffset>
+              <wp:posOffset>1924050</wp:posOffset>
             </wp:positionV>
-            <wp:extent cx="7345680" cy="4291965"/>
-            <wp:effectExtent l="0" t="0" r="7620" b="0"/>
+            <wp:extent cx="7345680" cy="3942715"/>
+            <wp:effectExtent l="0" t="0" r="7620" b="635"/>
             <wp:wrapTight wrapText="bothSides">
               <wp:wrapPolygon edited="0">
                 <wp:start x="0" y="0"/>
-                <wp:lineTo x="0" y="21475"/>
-                <wp:lineTo x="21566" y="21475"/>
+                <wp:lineTo x="0" y="21499"/>
+                <wp:lineTo x="21566" y="21499"/>
                 <wp:lineTo x="21566" y="0"/>
                 <wp:lineTo x="0" y="0"/>
               </wp:wrapPolygon>
@@ -1729,7 +1726,7 @@
                     <pic:cNvPicPr/>
                   </pic:nvPicPr>
                   <pic:blipFill>
-                    <a:blip r:embed="rId15" cstate="print">
+                    <a:blip r:embed="rId15">
                       <a:extLst>
                         <a:ext uri="{28A0092B-C50C-407E-A947-70E740481C1C}">
                           <a14:useLocalDpi xmlns:a14="http://schemas.microsoft.com/office/drawing/2010/main" val="0"/>
@@ -1743,7 +1740,7 @@
                   <pic:spPr>
                     <a:xfrm>
                       <a:off x="0" y="0"/>
-                      <a:ext cx="7345680" cy="4291965"/>
+                      <a:ext cx="7345680" cy="3942715"/>
                     </a:xfrm>
                     <a:prstGeom prst="rect">
                       <a:avLst/>
@@ -4777,6 +4774,19 @@
 </file>
 
 <file path=customXml/item3.xml><?xml version="1.0" encoding="utf-8"?>
+<b:Sources xmlns:b="http://schemas.openxmlformats.org/officeDocument/2006/bibliography" xmlns="http://schemas.openxmlformats.org/officeDocument/2006/bibliography" SelectedStyle="\APASixthEditionOfficeOnline.xsl" StyleName="APA" Version="6"/>
+</file>
+
+<file path=customXml/item4.xml><?xml version="1.0" encoding="utf-8"?>
+<?mso-contentType ?>
+<FormTemplates xmlns="http://schemas.microsoft.com/sharepoint/v3/contenttype/forms">
+  <Display>DocumentLibraryForm</Display>
+  <Edit>DocumentLibraryForm</Edit>
+  <New>DocumentLibraryForm</New>
+</FormTemplates>
+</file>
+
+<file path=customXml/item5.xml><?xml version="1.0" encoding="utf-8"?>
 <ct:contentTypeSchema xmlns:ct="http://schemas.microsoft.com/office/2006/metadata/contentType" xmlns:ma="http://schemas.microsoft.com/office/2006/metadata/properties/metaAttributes" ct:_="" ma:_="" ma:contentTypeName="Document" ma:contentTypeID="0x010100D99D1835A21FB24C8A21C85EDE85E734" ma:contentTypeVersion="12" ma:contentTypeDescription="Create a new document." ma:contentTypeScope="" ma:versionID="eb1ffdeaacf200ffa16c6127f3b9ef51">
   <xsd:schema xmlns:xsd="http://www.w3.org/2001/XMLSchema" xmlns:xs="http://www.w3.org/2001/XMLSchema" xmlns:p="http://schemas.microsoft.com/office/2006/metadata/properties" xmlns:ns3="7f09361d-37e2-449b-9f4f-8eae8e8d42a3" xmlns:ns4="2e84f357-665d-4510-850b-8df7be160fd2" targetNamespace="http://schemas.microsoft.com/office/2006/metadata/properties" ma:root="true" ma:fieldsID="bb9f425b6fc85c0cc35071d9ccc7e303" ns3:_="" ns4:_="">
     <xsd:import namespace="7f09361d-37e2-449b-9f4f-8eae8e8d42a3"/>
@@ -4991,19 +5001,6 @@
 </ct:contentTypeSchema>
 </file>
 
-<file path=customXml/item4.xml><?xml version="1.0" encoding="utf-8"?>
-<?mso-contentType ?>
-<FormTemplates xmlns="http://schemas.microsoft.com/sharepoint/v3/contenttype/forms">
-  <Display>DocumentLibraryForm</Display>
-  <Edit>DocumentLibraryForm</Edit>
-  <New>DocumentLibraryForm</New>
-</FormTemplates>
-</file>
-
-<file path=customXml/item5.xml><?xml version="1.0" encoding="utf-8"?>
-<b:Sources xmlns:b="http://schemas.openxmlformats.org/officeDocument/2006/bibliography" xmlns="http://schemas.openxmlformats.org/officeDocument/2006/bibliography" SelectedStyle="\APASixthEditionOfficeOnline.xsl" StyleName="APA" Version="6"/>
-</file>
-
 <file path=customXml/itemProps1.xml><?xml version="1.0" encoding="utf-8"?>
 <ds:datastoreItem xmlns:ds="http://schemas.openxmlformats.org/officeDocument/2006/customXml" ds:itemID="{55AF091B-3C7A-41E3-B477-F2FDAA23CFDA}">
   <ds:schemaRefs>
@@ -5022,6 +5019,22 @@
 </file>
 
 <file path=customXml/itemProps3.xml><?xml version="1.0" encoding="utf-8"?>
+<ds:datastoreItem xmlns:ds="http://schemas.openxmlformats.org/officeDocument/2006/customXml" ds:itemID="{47ACFC12-0DFD-43D5-B574-1BAC405BD260}">
+  <ds:schemaRefs>
+    <ds:schemaRef ds:uri="http://schemas.openxmlformats.org/officeDocument/2006/bibliography"/>
+  </ds:schemaRefs>
+</ds:datastoreItem>
+</file>
+
+<file path=customXml/itemProps4.xml><?xml version="1.0" encoding="utf-8"?>
+<ds:datastoreItem xmlns:ds="http://schemas.openxmlformats.org/officeDocument/2006/customXml" ds:itemID="{04E863F4-5157-4D5E-88B5-E09E52869E88}">
+  <ds:schemaRefs>
+    <ds:schemaRef ds:uri="http://schemas.microsoft.com/sharepoint/v3/contenttype/forms"/>
+  </ds:schemaRefs>
+</ds:datastoreItem>
+</file>
+
+<file path=customXml/itemProps5.xml><?xml version="1.0" encoding="utf-8"?>
 <ds:datastoreItem xmlns:ds="http://schemas.openxmlformats.org/officeDocument/2006/customXml" ds:itemID="{536B4336-2B70-4D65-AD95-C97B6AC4606D}">
   <ds:schemaRefs>
     <ds:schemaRef ds:uri="http://schemas.microsoft.com/office/2006/metadata/contentType"/>
@@ -5038,20 +5051,4 @@
     <ds:schemaRef ds:uri="http://schemas.microsoft.com/internal/obd"/>
   </ds:schemaRefs>
 </ds:datastoreItem>
-</file>
-
-<file path=customXml/itemProps4.xml><?xml version="1.0" encoding="utf-8"?>
-<ds:datastoreItem xmlns:ds="http://schemas.openxmlformats.org/officeDocument/2006/customXml" ds:itemID="{04E863F4-5157-4D5E-88B5-E09E52869E88}">
-  <ds:schemaRefs>
-    <ds:schemaRef ds:uri="http://schemas.microsoft.com/sharepoint/v3/contenttype/forms"/>
-  </ds:schemaRefs>
-</ds:datastoreItem>
-</file>
-
-<file path=customXml/itemProps5.xml><?xml version="1.0" encoding="utf-8"?>
-<ds:datastoreItem xmlns:ds="http://schemas.openxmlformats.org/officeDocument/2006/customXml" ds:itemID="{47ACFC12-0DFD-43D5-B574-1BAC405BD260}">
-  <ds:schemaRefs>
-    <ds:schemaRef ds:uri="http://schemas.openxmlformats.org/officeDocument/2006/bibliography"/>
-  </ds:schemaRefs>
-</ds:datastoreItem>
 </file>
</xml_diff>